<commit_message>
Update Planet 2 (Aventus) Algorithm.docx
</commit_message>
<xml_diff>
--- a/docs/AlgorithmDocs/Planet 2 (Aventus) Algorithm.docx
+++ b/docs/AlgorithmDocs/Planet 2 (Aventus) Algorithm.docx
@@ -172,8 +172,19 @@
     <w:p/>
     <w:p>
       <w:r>
-        <w:t>Joining of results 2 &amp; 3</w:t>
-      </w:r>
+        <w:t xml:space="preserve">Joining of results </w:t>
+      </w:r>
+      <w:r>
+        <w:t>1</w:t>
+      </w:r>
+      <w:r>
+        <w:t xml:space="preserve"> &amp; </w:t>
+      </w:r>
+      <w:r>
+        <w:t>2</w:t>
+      </w:r>
+      <w:bookmarkStart w:id="0" w:name="_GoBack"/>
+      <w:bookmarkEnd w:id="0"/>
     </w:p>
     <w:p>
       <w:r>
@@ -712,8 +723,6 @@
       <w:r>
         <w:t>End Planet.</w:t>
       </w:r>
-      <w:bookmarkStart w:id="0" w:name="_GoBack"/>
-      <w:bookmarkEnd w:id="0"/>
     </w:p>
     <w:p/>
     <w:p/>

</xml_diff>